<commit_message>
User manual almost finished
</commit_message>
<xml_diff>
--- a/Database Client Users Manual.docx
+++ b/Database Client Users Manual.docx
@@ -157,6 +157,11 @@
       <w:r>
         <w:lastRenderedPageBreak/>
         <w:t>Managing the Base Tables:</w:t>
+      </w:r>
+    </w:p>
+    <w:p>
+      <w:r>
+        <w:t>All base tables have a form for entering and removing rows from the database. To add or update a row, simply edit the table by clicking on the cell that you with to edit and entering the desired value. Once you have finished entering your data, simply click save to commit those changes to the database. To remove a row, just highlight the row, or a cell in the row that you wish to delete, and click the delete button, after that click the save button to commit that delete.</w:t>
       </w:r>
     </w:p>
     <w:p>
@@ -225,8 +230,6 @@
         <w:tab/>
         <w:t>Engineer:</w:t>
       </w:r>
-      <w:bookmarkStart w:id="0" w:name="_GoBack"/>
-      <w:bookmarkEnd w:id="0"/>
     </w:p>
     <w:p>
       <w:r>
@@ -468,13 +471,8 @@
           </v:shape>
         </w:pict>
       </w:r>
-      <w:r>
-        <w:pict>
-          <v:shape id="_x0000_i1026" type="#_x0000_t75" style="width:351.75pt;height:3in">
-            <v:imagedata r:id="rId9" o:title="MakeRepairImg"/>
-          </v:shape>
-        </w:pict>
-      </w:r>
+      <w:bookmarkStart w:id="0" w:name="_GoBack"/>
+      <w:bookmarkEnd w:id="0"/>
     </w:p>
     <w:sectPr>
       <w:pgSz w:w="12240" w:h="15840"/>

</xml_diff>